<commit_message>
Major Rework of Extended Controls for high DPI
All forms/UCs touched, Pop out control changes, Major Tab changed.

Prob plenty of bugs left.
</commit_message>
<xml_diff>
--- a/Docs/Action V14 - ED 10.6.docx
+++ b/Docs/Action V14 - ED 10.6.docx
@@ -4695,11 +4695,23 @@
     </w:p>
     <w:p>
       <w:r>
-        <w:t>&lt;size&gt; = &lt;w&gt; ‘,’ &lt;h&gt; [ ‘,’ &lt;x&gt; ‘,’ &lt;y&gt;] = Mandatory width and height, with optional position.</w:t>
-      </w:r>
-    </w:p>
-    <w:p>
-      <w:r>
+        <w:t>&lt;size&gt; = &lt;w&gt; ‘,’ &lt;h&gt; [ ‘,’ &lt;x&gt; ‘,’ &lt;y&gt;] = M</w:t>
+      </w:r>
+      <w:r>
+        <w:t>inimum</w:t>
+      </w:r>
+      <w:bookmarkStart w:id="0" w:name="_GoBack"/>
+      <w:bookmarkEnd w:id="0"/>
+      <w:r>
+        <w:t xml:space="preserve"> width and height, with optional position.</w:t>
+      </w:r>
+      <w:r>
+        <w:t xml:space="preserve">  Dialog will increase in size if items do not fit.</w:t>
+      </w:r>
+    </w:p>
+    <w:p>
+      <w:r>
+        <w:lastRenderedPageBreak/>
         <w:t>&lt;Variable prefix&gt; = Control definitions variables for this dialog starts with this prefix.</w:t>
       </w:r>
     </w:p>
@@ -5039,275 +5051,275 @@
     </w:p>
     <w:p>
       <w:r>
+        <w:lastRenderedPageBreak/>
         <w:t>Set dvar5 = "CB1,CheckBox,Check,10,250,200,20,\"Check Box\",1"</w:t>
       </w:r>
     </w:p>
     <w:p>
       <w:r>
+        <w:t>Set dvar6</w:t>
+      </w:r>
+      <w:r>
+        <w:t xml:space="preserve"> = "DRP1,ComboBox,\"two\",100,60,200,20,\"Drop down box\",</w:t>
+      </w:r>
+      <w:proofErr w:type="spellStart"/>
+      <w:r>
+        <w:t>one,two,three,four,five</w:t>
+      </w:r>
+      <w:proofErr w:type="spellEnd"/>
+      <w:r>
+        <w:t>"</w:t>
+      </w:r>
+    </w:p>
+    <w:p>
+      <w:r>
+        <w:t xml:space="preserve">Dialog D1, "Hello there", "800,600", </w:t>
+      </w:r>
+      <w:proofErr w:type="spellStart"/>
+      <w:r>
+        <w:t>dvar</w:t>
+      </w:r>
+      <w:proofErr w:type="spellEnd"/>
+    </w:p>
+    <w:p/>
+    <w:p>
+      <w:pPr>
+        <w:pStyle w:val="Heading4"/>
+      </w:pPr>
+      <w:proofErr w:type="spellStart"/>
+      <w:r>
+        <w:t>DialogControl</w:t>
+      </w:r>
+      <w:proofErr w:type="spellEnd"/>
+    </w:p>
+    <w:p>
+      <w:r>
+        <w:t>Indicate to the control the next action to take.</w:t>
+      </w:r>
+    </w:p>
+    <w:p/>
+    <w:p>
+      <w:r>
+        <w:t>Dialog &lt;dialog name&gt; ‘,’ &lt;</w:t>
+      </w:r>
+      <w:proofErr w:type="spellStart"/>
+      <w:r>
+        <w:t>cmdname</w:t>
+      </w:r>
+      <w:proofErr w:type="spellEnd"/>
+      <w:r>
+        <w:t>&gt; [&lt;optional parameters&gt;]</w:t>
+      </w:r>
+    </w:p>
+    <w:p>
+      <w:r>
+        <w:t>&lt;dialog name&gt; = name of dialog</w:t>
+      </w:r>
+    </w:p>
+    <w:p>
+      <w:r>
+        <w:t>&lt;</w:t>
+      </w:r>
+      <w:proofErr w:type="spellStart"/>
+      <w:r>
+        <w:t>cmdname</w:t>
+      </w:r>
+      <w:proofErr w:type="spellEnd"/>
+      <w:r>
+        <w:t>&gt; = ‘continue’ | ‘get’ | ‘set’ | ‘close’ | ‘exists’ | ‘position’</w:t>
+      </w:r>
+    </w:p>
+    <w:p/>
+    <w:p>
+      <w:r>
+        <w:t>Continue resumes processing of dialog actions and suspends the program until another action occurs.</w:t>
+      </w:r>
+    </w:p>
+    <w:p/>
+    <w:p>
+      <w:r>
+        <w:t>For continue:</w:t>
+      </w:r>
+    </w:p>
+    <w:p>
+      <w:r>
+        <w:t>Modal dialogs only.  Re-enter modal dialog and wait for next user input. No optional parameters</w:t>
+      </w:r>
+    </w:p>
+    <w:p/>
+    <w:p>
+      <w:r>
+        <w:t>For close:</w:t>
+      </w:r>
+    </w:p>
+    <w:p>
+      <w:r>
+        <w:t>Close the dialog.  No optional parameters.</w:t>
+      </w:r>
+    </w:p>
+    <w:p/>
+    <w:p>
+      <w:r>
+        <w:t>For exists:</w:t>
+      </w:r>
+    </w:p>
+    <w:p>
+      <w:r>
+        <w:t>Return in variable “Exists” either 0 (does not exist) or 1 (exists). Useful mostly for non-modal dialogs to know if it is being presented.  No optional parameters.</w:t>
+      </w:r>
+    </w:p>
+    <w:p/>
+    <w:p>
+      <w:proofErr w:type="spellStart"/>
+      <w:r>
+        <w:t>For get</w:t>
+      </w:r>
+      <w:proofErr w:type="spellEnd"/>
+      <w:r>
+        <w:t>:</w:t>
+      </w:r>
+    </w:p>
+    <w:p>
+      <w:r>
+        <w:t>&lt;</w:t>
+      </w:r>
+      <w:proofErr w:type="spellStart"/>
+      <w:r>
+        <w:t>optionalparameters</w:t>
+      </w:r>
+      <w:proofErr w:type="spellEnd"/>
+      <w:r>
+        <w:t xml:space="preserve">&gt; = &lt;Control Name&gt; (see Dialog).  Return the value of the control in the variable </w:t>
+      </w:r>
+      <w:proofErr w:type="spellStart"/>
+      <w:r>
+        <w:t>DialogResult</w:t>
+      </w:r>
+      <w:proofErr w:type="spellEnd"/>
+      <w:r>
+        <w:t>.</w:t>
+      </w:r>
+    </w:p>
+    <w:p/>
+    <w:p>
+      <w:r>
+        <w:t>For set:</w:t>
+      </w:r>
+    </w:p>
+    <w:p>
+      <w:r>
+        <w:t>&lt;</w:t>
+      </w:r>
+      <w:proofErr w:type="spellStart"/>
+      <w:r>
+        <w:t>optionalparameters</w:t>
+      </w:r>
+      <w:proofErr w:type="spellEnd"/>
+      <w:r>
+        <w:t xml:space="preserve">&gt; = &lt;Control Name&gt; ‘=’ &lt;value&gt; .  Set the control value to this.  Value can be a quoted string. Error if the control does not have a value that can be set. For </w:t>
+      </w:r>
+      <w:proofErr w:type="spellStart"/>
+      <w:r>
+        <w:t>ComboBox</w:t>
+      </w:r>
+      <w:proofErr w:type="spellEnd"/>
+      <w:r>
+        <w:t>, the value must be present in the list (case sensitive), or an error will occur.</w:t>
+      </w:r>
+    </w:p>
+    <w:p/>
+    <w:p>
+      <w:r>
+        <w:t>For position:</w:t>
+      </w:r>
+    </w:p>
+    <w:p>
+      <w:r>
+        <w:t>Return in variable “X” and “Y” the position of the dialog.</w:t>
+      </w:r>
+      <w:r>
+        <w:t xml:space="preserve"> </w:t>
+      </w:r>
+      <w:r>
+        <w:t xml:space="preserve">No optional parameters. </w:t>
+      </w:r>
+    </w:p>
+    <w:p/>
+    <w:p>
+      <w:r>
+        <w:t>Example (continuing on from Dialog):</w:t>
+      </w:r>
+    </w:p>
+    <w:p>
+      <w:r>
+        <w:t xml:space="preserve">Dialog D1, "Hello there", "800,600", </w:t>
+      </w:r>
+      <w:proofErr w:type="spellStart"/>
+      <w:r>
+        <w:t>dvar</w:t>
+      </w:r>
+      <w:proofErr w:type="spellEnd"/>
+    </w:p>
+    <w:p>
+      <w:r>
+        <w:t>While D1 $!= OK</w:t>
+      </w:r>
+    </w:p>
+    <w:p>
+      <w:r>
+        <w:t xml:space="preserve">    Print %(D1)</w:t>
+      </w:r>
+    </w:p>
+    <w:p>
+      <w:r>
+        <w:t xml:space="preserve">    if D1 $== "B1"</w:t>
+      </w:r>
+    </w:p>
+    <w:p>
+      <w:r>
+        <w:t xml:space="preserve">        Print Button B1</w:t>
+      </w:r>
+    </w:p>
+    <w:p>
+      <w:r>
+        <w:t xml:space="preserve">        </w:t>
+      </w:r>
+      <w:proofErr w:type="spellStart"/>
+      <w:r>
+        <w:t>DialogControl</w:t>
+      </w:r>
+      <w:proofErr w:type="spellEnd"/>
+      <w:r>
+        <w:t xml:space="preserve"> D1,Set TB1="Hello there"</w:t>
+      </w:r>
+    </w:p>
+    <w:p>
+      <w:r>
+        <w:t xml:space="preserve">    </w:t>
+      </w:r>
+      <w:proofErr w:type="spellStart"/>
+      <w:r>
+        <w:t>DialogControl</w:t>
+      </w:r>
+      <w:proofErr w:type="spellEnd"/>
+      <w:r>
+        <w:t xml:space="preserve"> D1,Continue</w:t>
+      </w:r>
+    </w:p>
+    <w:p/>
+    <w:p>
+      <w:proofErr w:type="spellStart"/>
+      <w:r>
         <w:lastRenderedPageBreak/>
-        <w:t>Set dvar6</w:t>
-      </w:r>
-      <w:r>
-        <w:t xml:space="preserve"> = "DRP1,ComboBox,\"two\",100,60,200,20,\"Drop down box\",</w:t>
-      </w:r>
-      <w:proofErr w:type="spellStart"/>
-      <w:r>
-        <w:t>one,two,three,four,five</w:t>
-      </w:r>
-      <w:proofErr w:type="spellEnd"/>
-      <w:r>
-        <w:t>"</w:t>
-      </w:r>
-    </w:p>
-    <w:p>
-      <w:r>
-        <w:t xml:space="preserve">Dialog D1, "Hello there", "800,600", </w:t>
-      </w:r>
-      <w:proofErr w:type="spellStart"/>
-      <w:r>
-        <w:t>dvar</w:t>
-      </w:r>
-      <w:proofErr w:type="spellEnd"/>
-    </w:p>
-    <w:p/>
-    <w:p>
-      <w:pPr>
-        <w:pStyle w:val="Heading4"/>
-      </w:pPr>
-      <w:proofErr w:type="spellStart"/>
-      <w:r>
         <w:t>DialogControl</w:t>
       </w:r>
       <w:proofErr w:type="spellEnd"/>
-    </w:p>
-    <w:p>
-      <w:r>
-        <w:t>Indicate to the control the next action to take.</w:t>
-      </w:r>
-    </w:p>
-    <w:p/>
-    <w:p>
-      <w:r>
-        <w:t>Dialog &lt;dialog name&gt; ‘,’ &lt;</w:t>
-      </w:r>
-      <w:proofErr w:type="spellStart"/>
-      <w:r>
-        <w:t>cmdname</w:t>
-      </w:r>
-      <w:proofErr w:type="spellEnd"/>
-      <w:r>
-        <w:t>&gt; [&lt;optional parameters&gt;]</w:t>
-      </w:r>
-    </w:p>
-    <w:p>
-      <w:r>
-        <w:t>&lt;dialog name&gt; = name of dialog</w:t>
-      </w:r>
-    </w:p>
-    <w:p>
-      <w:r>
-        <w:t>&lt;</w:t>
-      </w:r>
-      <w:proofErr w:type="spellStart"/>
-      <w:r>
-        <w:t>cmdname</w:t>
-      </w:r>
-      <w:proofErr w:type="spellEnd"/>
-      <w:r>
-        <w:t>&gt; = ‘continue’ | ‘get’ | ‘set’ | ‘close’ | ‘exists’ | ‘position’</w:t>
-      </w:r>
-    </w:p>
-    <w:p/>
-    <w:p>
-      <w:r>
-        <w:t>Continue resumes processing of dialog actions and suspends the program until another action occurs.</w:t>
-      </w:r>
-    </w:p>
-    <w:p/>
-    <w:p>
-      <w:r>
-        <w:t>For continue:</w:t>
-      </w:r>
-    </w:p>
-    <w:p>
-      <w:r>
-        <w:t>Modal dialogs only.  Re-enter modal dialog and wait for next user input. No optional parameters</w:t>
-      </w:r>
-    </w:p>
-    <w:p/>
-    <w:p>
-      <w:r>
-        <w:t>For close:</w:t>
-      </w:r>
-    </w:p>
-    <w:p>
-      <w:r>
-        <w:t>Close the dialog.  No optional parameters.</w:t>
-      </w:r>
-    </w:p>
-    <w:p/>
-    <w:p>
-      <w:r>
-        <w:t>For exists:</w:t>
-      </w:r>
-    </w:p>
-    <w:p>
-      <w:r>
-        <w:t>Return in variable “Exists” either 0 (does not exist) or 1 (exists). Useful mostly for non-modal dialogs to know if it is being presented.  No optional parameters.</w:t>
-      </w:r>
-    </w:p>
-    <w:p/>
-    <w:p>
-      <w:proofErr w:type="spellStart"/>
-      <w:r>
-        <w:t>For get</w:t>
-      </w:r>
-      <w:proofErr w:type="spellEnd"/>
-      <w:r>
-        <w:t>:</w:t>
-      </w:r>
-    </w:p>
-    <w:p>
-      <w:r>
-        <w:t>&lt;</w:t>
-      </w:r>
-      <w:proofErr w:type="spellStart"/>
-      <w:r>
-        <w:t>optionalparameters</w:t>
-      </w:r>
-      <w:proofErr w:type="spellEnd"/>
-      <w:r>
-        <w:t xml:space="preserve">&gt; = &lt;Control Name&gt; (see Dialog).  Return the value of the control in the variable </w:t>
-      </w:r>
-      <w:proofErr w:type="spellStart"/>
-      <w:r>
-        <w:t>DialogResult</w:t>
-      </w:r>
-      <w:proofErr w:type="spellEnd"/>
-      <w:r>
-        <w:t>.</w:t>
-      </w:r>
-    </w:p>
-    <w:p/>
-    <w:p>
-      <w:r>
-        <w:t>For set:</w:t>
-      </w:r>
-    </w:p>
-    <w:p>
-      <w:r>
-        <w:t>&lt;</w:t>
-      </w:r>
-      <w:proofErr w:type="spellStart"/>
-      <w:r>
-        <w:t>optionalparameters</w:t>
-      </w:r>
-      <w:proofErr w:type="spellEnd"/>
-      <w:r>
-        <w:t xml:space="preserve">&gt; = &lt;Control Name&gt; ‘=’ &lt;value&gt; .  Set the control value to this.  Value can be a quoted string. Error if the control does not have a value that can be set. For </w:t>
-      </w:r>
-      <w:proofErr w:type="spellStart"/>
-      <w:r>
-        <w:t>ComboBox</w:t>
-      </w:r>
-      <w:proofErr w:type="spellEnd"/>
-      <w:r>
-        <w:t>, the value must be present in the list (case sensitive), or an error will occur.</w:t>
-      </w:r>
-    </w:p>
-    <w:p/>
-    <w:p>
-      <w:r>
-        <w:t>For position:</w:t>
-      </w:r>
-    </w:p>
-    <w:p>
-      <w:r>
-        <w:t>Return in variable “X” and “Y” the position of the dialog.</w:t>
-      </w:r>
-      <w:r>
-        <w:t xml:space="preserve"> </w:t>
-      </w:r>
-      <w:r>
-        <w:t xml:space="preserve">No optional parameters. </w:t>
-      </w:r>
-    </w:p>
-    <w:p/>
-    <w:p>
-      <w:r>
-        <w:t>Example (continuing on from Dialog):</w:t>
-      </w:r>
-    </w:p>
-    <w:p>
-      <w:r>
-        <w:t xml:space="preserve">Dialog D1, "Hello there", "800,600", </w:t>
-      </w:r>
-      <w:proofErr w:type="spellStart"/>
-      <w:r>
-        <w:t>dvar</w:t>
-      </w:r>
-      <w:proofErr w:type="spellEnd"/>
-    </w:p>
-    <w:p>
-      <w:r>
-        <w:t>While D1 $!= OK</w:t>
-      </w:r>
-    </w:p>
-    <w:p>
-      <w:r>
-        <w:t xml:space="preserve">    Print %(D1)</w:t>
-      </w:r>
-    </w:p>
-    <w:p>
-      <w:r>
-        <w:t xml:space="preserve">    if D1 $== "B1"</w:t>
-      </w:r>
-    </w:p>
-    <w:p>
-      <w:r>
-        <w:t xml:space="preserve">        Print Button B1</w:t>
-      </w:r>
-    </w:p>
-    <w:p>
-      <w:r>
-        <w:t xml:space="preserve">        </w:t>
-      </w:r>
-      <w:proofErr w:type="spellStart"/>
-      <w:r>
-        <w:t>DialogControl</w:t>
-      </w:r>
-      <w:proofErr w:type="spellEnd"/>
-      <w:r>
-        <w:t xml:space="preserve"> D1,Set TB1="Hello there"</w:t>
-      </w:r>
-    </w:p>
-    <w:p>
-      <w:r>
-        <w:t xml:space="preserve">    </w:t>
-      </w:r>
-      <w:proofErr w:type="spellStart"/>
-      <w:r>
-        <w:t>DialogControl</w:t>
-      </w:r>
-      <w:proofErr w:type="spellEnd"/>
-      <w:r>
-        <w:t xml:space="preserve"> D1,Continue</w:t>
-      </w:r>
-    </w:p>
-    <w:p/>
-    <w:p>
-      <w:proofErr w:type="spellStart"/>
-      <w:r>
-        <w:t>DialogControl</w:t>
-      </w:r>
-      <w:proofErr w:type="spellEnd"/>
       <w:r>
         <w:t xml:space="preserve"> D1,Get TB1</w:t>
       </w:r>
     </w:p>
     <w:p>
       <w:r>
-        <w:lastRenderedPageBreak/>
         <w:t>Print textbox=%(</w:t>
       </w:r>
       <w:proofErr w:type="spellStart"/>
@@ -5732,13 +5744,13 @@
     </w:p>
     <w:p>
       <w:r>
+        <w:lastRenderedPageBreak/>
         <w:t xml:space="preserve"> </w:t>
       </w:r>
     </w:p>
     <w:p>
       <w:proofErr w:type="spellStart"/>
       <w:r>
-        <w:lastRenderedPageBreak/>
         <w:t>InputBox</w:t>
       </w:r>
       <w:proofErr w:type="spellEnd"/>
@@ -6300,7 +6312,6 @@
     <w:p/>
     <w:p>
       <w:r>
-        <w:lastRenderedPageBreak/>
         <w:t>The following keys are defined:</w:t>
       </w:r>
     </w:p>
@@ -6705,6 +6716,7 @@
     <w:p/>
     <w:p>
       <w:r>
+        <w:lastRenderedPageBreak/>
         <w:t xml:space="preserve">The </w:t>
       </w:r>
       <w:r>
@@ -7068,6 +7080,7 @@
     <w:p/>
     <w:p>
       <w:r>
+        <w:lastRenderedPageBreak/>
         <w:t>&lt;filename&gt; = file name of file to play.  This is treated as an un-escaped string.</w:t>
       </w:r>
     </w:p>
@@ -7102,7 +7115,6 @@
     </w:p>
     <w:p>
       <w:r>
-        <w:lastRenderedPageBreak/>
         <w:t>&lt;</w:t>
       </w:r>
       <w:proofErr w:type="spellStart"/>
@@ -19518,10 +19530,7 @@
       </w:r>
       <w:proofErr w:type="spellStart"/>
       <w:r>
-        <w:t>Name</w:t>
-      </w:r>
-      <w:r>
-        <w:t>Localised</w:t>
+        <w:t>NameLocalised</w:t>
       </w:r>
       <w:proofErr w:type="spellEnd"/>
       <w:r>
@@ -19603,23 +19612,18 @@
       </w:r>
       <w:proofErr w:type="spellStart"/>
       <w:r>
-        <w:t>Target</w:t>
-      </w:r>
-      <w:r>
-        <w:t>Localised</w:t>
+        <w:t>TargetLocalised</w:t>
       </w:r>
       <w:proofErr w:type="spellEnd"/>
       <w:r>
         <w:t xml:space="preserve"> </w:t>
       </w:r>
-      <w:bookmarkStart w:id="0" w:name="_GoBack"/>
       <w:r>
         <w:rPr>
           <w:vertAlign w:val="superscript"/>
         </w:rPr>
         <w:t>[14]</w:t>
       </w:r>
-      <w:bookmarkEnd w:id="0"/>
       <w:r>
         <w:t>,</w:t>
       </w:r>
@@ -24918,23 +24922,7 @@
           <w:sz w:val="22"/>
           <w:lang w:val="es-ES"/>
         </w:rPr>
-        <w:t xml:space="preserve"> </w:t>
-      </w:r>
-      <w:proofErr w:type="spellStart"/>
-      <w:r>
-        <w:rPr>
-          <w:sz w:val="22"/>
-          <w:lang w:val="es-ES"/>
-        </w:rPr>
-        <w:t>is</w:t>
-      </w:r>
-      <w:proofErr w:type="spellEnd"/>
-      <w:r>
-        <w:rPr>
-          <w:sz w:val="22"/>
-          <w:lang w:val="es-ES"/>
-        </w:rPr>
-        <w:t xml:space="preserve"> 1,2,3 etc.</w:t>
+        <w:t xml:space="preserve"> is 1,2,3 etc.</w:t>
       </w:r>
     </w:p>
     <w:p>
@@ -31713,6 +31701,7 @@
     <w:lsdException w:name="HTML Sample" w:semiHidden="1" w:unhideWhenUsed="1"/>
     <w:lsdException w:name="HTML Typewriter" w:semiHidden="1" w:unhideWhenUsed="1"/>
     <w:lsdException w:name="HTML Variable" w:semiHidden="1" w:unhideWhenUsed="1"/>
+    <w:lsdException w:name="Normal Table" w:semiHidden="1" w:unhideWhenUsed="1"/>
     <w:lsdException w:name="annotation subject" w:semiHidden="1" w:unhideWhenUsed="1"/>
     <w:lsdException w:name="No List" w:semiHidden="1" w:unhideWhenUsed="1"/>
     <w:lsdException w:name="Outline List 1" w:semiHidden="1" w:unhideWhenUsed="1"/>
@@ -31759,8 +31748,10 @@
     <w:lsdException w:name="Table Subtle 2" w:semiHidden="1" w:unhideWhenUsed="1"/>
     <w:lsdException w:name="Table Web 1" w:semiHidden="1" w:unhideWhenUsed="1"/>
     <w:lsdException w:name="Table Web 2" w:semiHidden="1" w:unhideWhenUsed="1"/>
+    <w:lsdException w:name="Table Web 3" w:semiHidden="1" w:unhideWhenUsed="1"/>
     <w:lsdException w:name="Balloon Text" w:semiHidden="1" w:unhideWhenUsed="1"/>
     <w:lsdException w:name="Table Grid" w:uiPriority="59"/>
+    <w:lsdException w:name="Table Theme" w:semiHidden="1" w:unhideWhenUsed="1"/>
     <w:lsdException w:name="Placeholder Text" w:semiHidden="1"/>
     <w:lsdException w:name="No Spacing" w:uiPriority="1" w:qFormat="1"/>
     <w:lsdException w:name="Light Shading" w:uiPriority="60"/>
@@ -32640,7 +32631,7 @@
 </file>
 
 <file path=customXml/itemProps1.xml><?xml version="1.0" encoding="utf-8"?>
-<ds:datastoreItem xmlns:ds="http://schemas.openxmlformats.org/officeDocument/2006/customXml" ds:itemID="{B9898EF9-001B-443F-B6CC-4427669DFA22}">
+<ds:datastoreItem xmlns:ds="http://schemas.openxmlformats.org/officeDocument/2006/customXml" ds:itemID="{E9FA2A2B-FE97-4284-BF90-153EA9613DF7}">
   <ds:schemaRefs>
     <ds:schemaRef ds:uri="http://schemas.openxmlformats.org/officeDocument/2006/bibliography"/>
   </ds:schemaRefs>

</xml_diff>